<commit_message>
added check in because I'm bored.
</commit_message>
<xml_diff>
--- a/Doc/Gage Checkout Business Project Proposal.docx
+++ b/Doc/Gage Checkout Business Project Proposal.docx
@@ -917,6 +917,141 @@
         <w:rPr>
           <w:b/>
           <w:bCs/>
+          <w:noProof/>
+        </w:rPr>
+        <w:drawing>
+          <wp:inline distT="0" distB="0" distL="0" distR="0" wp14:anchorId="4A888E79" wp14:editId="34BB7B3F">
+            <wp:extent cx="5943600" cy="2124075"/>
+            <wp:effectExtent l="0" t="0" r="0" b="9525"/>
+            <wp:docPr id="1544862755" name="Picture 2"/>
+            <wp:cNvGraphicFramePr>
+              <a:graphicFrameLocks xmlns:a="http://schemas.openxmlformats.org/drawingml/2006/main" noChangeAspect="1"/>
+            </wp:cNvGraphicFramePr>
+            <a:graphic xmlns:a="http://schemas.openxmlformats.org/drawingml/2006/main">
+              <a:graphicData uri="http://schemas.openxmlformats.org/drawingml/2006/picture">
+                <pic:pic xmlns:pic="http://schemas.openxmlformats.org/drawingml/2006/picture">
+                  <pic:nvPicPr>
+                    <pic:cNvPr id="0" name="Picture 1"/>
+                    <pic:cNvPicPr>
+                      <a:picLocks noChangeAspect="1" noChangeArrowheads="1"/>
+                    </pic:cNvPicPr>
+                  </pic:nvPicPr>
+                  <pic:blipFill>
+                    <a:blip r:embed="rId16">
+                      <a:extLst>
+                        <a:ext uri="{28A0092B-C50C-407E-A947-70E740481C1C}">
+                          <a14:useLocalDpi xmlns:a14="http://schemas.microsoft.com/office/drawing/2010/main" val="0"/>
+                        </a:ext>
+                      </a:extLst>
+                    </a:blip>
+                    <a:srcRect/>
+                    <a:stretch>
+                      <a:fillRect/>
+                    </a:stretch>
+                  </pic:blipFill>
+                  <pic:spPr bwMode="auto">
+                    <a:xfrm>
+                      <a:off x="0" y="0"/>
+                      <a:ext cx="5943600" cy="2124075"/>
+                    </a:xfrm>
+                    <a:prstGeom prst="rect">
+                      <a:avLst/>
+                    </a:prstGeom>
+                    <a:noFill/>
+                    <a:ln>
+                      <a:noFill/>
+                    </a:ln>
+                  </pic:spPr>
+                </pic:pic>
+              </a:graphicData>
+            </a:graphic>
+          </wp:inline>
+        </w:drawing>
+      </w:r>
+    </w:p>
+    <w:p>
+      <w:pPr>
+        <w:rPr>
+          <w:b/>
+          <w:bCs/>
+        </w:rPr>
+      </w:pPr>
+    </w:p>
+    <w:p>
+      <w:pPr>
+        <w:rPr>
+          <w:b/>
+          <w:bCs/>
+        </w:rPr>
+      </w:pPr>
+      <w:r>
+        <w:rPr>
+          <w:b/>
+          <w:bCs/>
+          <w:noProof/>
+        </w:rPr>
+        <w:lastRenderedPageBreak/>
+        <w:drawing>
+          <wp:inline distT="0" distB="0" distL="0" distR="0" wp14:anchorId="77E9BF70" wp14:editId="43CA08CE">
+            <wp:extent cx="5934075" cy="3467100"/>
+            <wp:effectExtent l="0" t="0" r="9525" b="0"/>
+            <wp:docPr id="1535227298" name="Picture 3" descr="A diagram of a check-in process&#10;&#10;Description automatically generated"/>
+            <wp:cNvGraphicFramePr>
+              <a:graphicFrameLocks xmlns:a="http://schemas.openxmlformats.org/drawingml/2006/main" noChangeAspect="1"/>
+            </wp:cNvGraphicFramePr>
+            <a:graphic xmlns:a="http://schemas.openxmlformats.org/drawingml/2006/main">
+              <a:graphicData uri="http://schemas.openxmlformats.org/drawingml/2006/picture">
+                <pic:pic xmlns:pic="http://schemas.openxmlformats.org/drawingml/2006/picture">
+                  <pic:nvPicPr>
+                    <pic:cNvPr id="1535227298" name="Picture 3" descr="A diagram of a check-in process&#10;&#10;Description automatically generated"/>
+                    <pic:cNvPicPr>
+                      <a:picLocks noChangeAspect="1" noChangeArrowheads="1"/>
+                    </pic:cNvPicPr>
+                  </pic:nvPicPr>
+                  <pic:blipFill>
+                    <a:blip r:embed="rId17">
+                      <a:extLst>
+                        <a:ext uri="{28A0092B-C50C-407E-A947-70E740481C1C}">
+                          <a14:useLocalDpi xmlns:a14="http://schemas.microsoft.com/office/drawing/2010/main" val="0"/>
+                        </a:ext>
+                      </a:extLst>
+                    </a:blip>
+                    <a:srcRect/>
+                    <a:stretch>
+                      <a:fillRect/>
+                    </a:stretch>
+                  </pic:blipFill>
+                  <pic:spPr bwMode="auto">
+                    <a:xfrm>
+                      <a:off x="0" y="0"/>
+                      <a:ext cx="5934075" cy="3467100"/>
+                    </a:xfrm>
+                    <a:prstGeom prst="rect">
+                      <a:avLst/>
+                    </a:prstGeom>
+                    <a:noFill/>
+                    <a:ln>
+                      <a:noFill/>
+                    </a:ln>
+                  </pic:spPr>
+                </pic:pic>
+              </a:graphicData>
+            </a:graphic>
+          </wp:inline>
+        </w:drawing>
+      </w:r>
+    </w:p>
+    <w:p>
+      <w:pPr>
+        <w:rPr>
+          <w:b/>
+          <w:bCs/>
+        </w:rPr>
+      </w:pPr>
+      <w:r>
+        <w:rPr>
+          <w:b/>
+          <w:bCs/>
         </w:rPr>
         <w:br w:type="page"/>
       </w:r>
@@ -1160,7 +1295,7 @@
     </w:tbl>
     <w:p/>
     <w:sectPr>
-      <w:headerReference w:type="default" r:id="rId16"/>
+      <w:headerReference w:type="default" r:id="rId18"/>
       <w:pgSz w:w="12240" w:h="15840"/>
       <w:pgMar w:top="245" w:right="1440" w:bottom="1440" w:left="1440" w:header="720" w:footer="720" w:gutter="0"/>
       <w:cols w:space="720"/>
@@ -2533,6 +2668,15 @@
 </file>
 
 <file path=customXml/item1.xml><?xml version="1.0" encoding="utf-8"?>
+<?mso-contentType ?>
+<FormTemplates xmlns="http://schemas.microsoft.com/sharepoint/v3/contenttype/forms">
+  <Display>DocumentLibraryForm</Display>
+  <Edit>DocumentLibraryForm</Edit>
+  <New>DocumentLibraryForm</New>
+</FormTemplates>
+</file>
+
+<file path=customXml/item2.xml><?xml version="1.0" encoding="utf-8"?>
 <ct:contentTypeSchema xmlns:ct="http://schemas.microsoft.com/office/2006/metadata/contentType" xmlns:ma="http://schemas.microsoft.com/office/2006/metadata/properties/metaAttributes" ct:_="" ma:_="" ma:contentTypeName="Document" ma:contentTypeID="0x010100F1C29A824DD67F4E8F68AC5B53CFCA29" ma:contentTypeVersion="16" ma:contentTypeDescription="Create a new document." ma:contentTypeScope="" ma:versionID="e4d53e5d9f3f85f3415db45ef6e01567">
   <xsd:schema xmlns:xsd="http://www.w3.org/2001/XMLSchema" xmlns:xs="http://www.w3.org/2001/XMLSchema" xmlns:p="http://schemas.microsoft.com/office/2006/metadata/properties" xmlns:ns2="afced47c-5c71-4f95-a1f3-78d1db634250" xmlns:ns3="8424808b-2287-4797-910a-fc6b818729bd" targetNamespace="http://schemas.microsoft.com/office/2006/metadata/properties" ma:root="true" ma:fieldsID="63e5431c801a59a3e75a82bde77347de" ns2:_="" ns3:_="">
     <xsd:import namespace="afced47c-5c71-4f95-a1f3-78d1db634250"/>
@@ -2775,15 +2919,6 @@
 </ct:contentTypeSchema>
 </file>
 
-<file path=customXml/item2.xml><?xml version="1.0" encoding="utf-8"?>
-<?mso-contentType ?>
-<FormTemplates xmlns="http://schemas.microsoft.com/sharepoint/v3/contenttype/forms">
-  <Display>DocumentLibraryForm</Display>
-  <Edit>DocumentLibraryForm</Edit>
-  <New>DocumentLibraryForm</New>
-</FormTemplates>
-</file>
-
 <file path=customXml/item3.xml><?xml version="1.0" encoding="utf-8"?>
 <p:properties xmlns:p="http://schemas.microsoft.com/office/2006/metadata/properties" xmlns:xsi="http://www.w3.org/2001/XMLSchema-instance" xmlns:pc="http://schemas.microsoft.com/office/infopath/2007/PartnerControls">
   <documentManagement>
@@ -2796,6 +2931,14 @@
 </file>
 
 <file path=customXml/itemProps1.xml><?xml version="1.0" encoding="utf-8"?>
+<ds:datastoreItem xmlns:ds="http://schemas.openxmlformats.org/officeDocument/2006/customXml" ds:itemID="{AC38985C-5714-4ABF-A3CC-634EB47B7AE6}">
+  <ds:schemaRefs>
+    <ds:schemaRef ds:uri="http://schemas.microsoft.com/sharepoint/v3/contenttype/forms"/>
+  </ds:schemaRefs>
+</ds:datastoreItem>
+</file>
+
+<file path=customXml/itemProps2.xml><?xml version="1.0" encoding="utf-8"?>
 <ds:datastoreItem xmlns:ds="http://schemas.openxmlformats.org/officeDocument/2006/customXml" ds:itemID="{6830E2BD-A9B0-40AF-A25F-FC3DCB2BA865}">
   <ds:schemaRefs>
     <ds:schemaRef ds:uri="http://schemas.microsoft.com/office/2006/metadata/contentType"/>
@@ -2814,14 +2957,6 @@
 </ds:datastoreItem>
 </file>
 
-<file path=customXml/itemProps2.xml><?xml version="1.0" encoding="utf-8"?>
-<ds:datastoreItem xmlns:ds="http://schemas.openxmlformats.org/officeDocument/2006/customXml" ds:itemID="{AC38985C-5714-4ABF-A3CC-634EB47B7AE6}">
-  <ds:schemaRefs>
-    <ds:schemaRef ds:uri="http://schemas.microsoft.com/sharepoint/v3/contenttype/forms"/>
-  </ds:schemaRefs>
-</ds:datastoreItem>
-</file>
-
 <file path=customXml/itemProps3.xml><?xml version="1.0" encoding="utf-8"?>
 <ds:datastoreItem xmlns:ds="http://schemas.openxmlformats.org/officeDocument/2006/customXml" ds:itemID="{71FBB4B7-592B-4234-9BA5-9B8C92ACB790}">
   <ds:schemaRefs>

</xml_diff>